<commit_message>
fixed review error, works fine
</commit_message>
<xml_diff>
--- a/Documentation/Licenta TrifanTamara.docx
+++ b/Documentation/Licenta TrifanTamara.docx
@@ -10,7 +10,7 @@
           <w:numId w:val="0"/>
         </w:numPr>
       </w:pPr>
-      <w:bookmarkStart w:id="0" w:name="_Toc516229315"/>
+      <w:bookmarkStart w:id="0" w:name="_Toc516242228"/>
       <w:r>
         <w:t>Cuprins</w:t>
       </w:r>
@@ -68,7 +68,7 @@
           <w:r>
             <w:fldChar w:fldCharType="separate"/>
           </w:r>
-          <w:hyperlink w:anchor="_Toc516229315" w:history="1">
+          <w:hyperlink w:anchor="_Toc516242228" w:history="1">
             <w:r>
               <w:rPr>
                 <w:rStyle w:val="Hyperlink"/>
@@ -95,7 +95,7 @@
                 <w:noProof/>
                 <w:webHidden/>
               </w:rPr>
-              <w:instrText xml:space="preserve"> PAGEREF _Toc516229315 \h </w:instrText>
+              <w:instrText xml:space="preserve"> PAGEREF _Toc516242228 \h </w:instrText>
             </w:r>
             <w:r>
               <w:rPr>
@@ -115,7 +115,7 @@
                 <w:noProof/>
                 <w:webHidden/>
               </w:rPr>
-              <w:t>1</w:t>
+              <w:t>0</w:t>
             </w:r>
             <w:r>
               <w:rPr>
@@ -139,7 +139,7 @@
               <w:lang w:val="en-US"/>
             </w:rPr>
           </w:pPr>
-          <w:hyperlink w:anchor="_Toc516229316" w:history="1">
+          <w:hyperlink w:anchor="_Toc516242229" w:history="1">
             <w:r>
               <w:rPr>
                 <w:rStyle w:val="Hyperlink"/>
@@ -181,7 +181,7 @@
                 <w:noProof/>
                 <w:webHidden/>
               </w:rPr>
-              <w:instrText xml:space="preserve"> PAGEREF _Toc516229316 \h </w:instrText>
+              <w:instrText xml:space="preserve"> PAGEREF _Toc516242229 \h </w:instrText>
             </w:r>
             <w:r>
               <w:rPr>
@@ -201,7 +201,7 @@
                 <w:noProof/>
                 <w:webHidden/>
               </w:rPr>
-              <w:t>2</w:t>
+              <w:t>1</w:t>
             </w:r>
             <w:r>
               <w:rPr>
@@ -225,7 +225,7 @@
               <w:lang w:val="en-US"/>
             </w:rPr>
           </w:pPr>
-          <w:hyperlink w:anchor="_Toc516229317" w:history="1">
+          <w:hyperlink w:anchor="_Toc516242230" w:history="1">
             <w:r>
               <w:rPr>
                 <w:rStyle w:val="Hyperlink"/>
@@ -267,7 +267,7 @@
                 <w:noProof/>
                 <w:webHidden/>
               </w:rPr>
-              <w:instrText xml:space="preserve"> PAGEREF _Toc516229317 \h </w:instrText>
+              <w:instrText xml:space="preserve"> PAGEREF _Toc516242230 \h </w:instrText>
             </w:r>
             <w:r>
               <w:rPr>
@@ -287,7 +287,7 @@
                 <w:noProof/>
                 <w:webHidden/>
               </w:rPr>
-              <w:t>2</w:t>
+              <w:t>1</w:t>
             </w:r>
             <w:r>
               <w:rPr>
@@ -311,7 +311,7 @@
               <w:lang w:val="en-US"/>
             </w:rPr>
           </w:pPr>
-          <w:hyperlink w:anchor="_Toc516229318" w:history="1">
+          <w:hyperlink w:anchor="_Toc516242231" w:history="1">
             <w:r>
               <w:rPr>
                 <w:rStyle w:val="Hyperlink"/>
@@ -353,7 +353,7 @@
                 <w:noProof/>
                 <w:webHidden/>
               </w:rPr>
-              <w:instrText xml:space="preserve"> PAGEREF _Toc516229318 \h </w:instrText>
+              <w:instrText xml:space="preserve"> PAGEREF _Toc516242231 \h </w:instrText>
             </w:r>
             <w:r>
               <w:rPr>
@@ -397,7 +397,7 @@
               <w:lang w:val="en-US"/>
             </w:rPr>
           </w:pPr>
-          <w:hyperlink w:anchor="_Toc516229319" w:history="1">
+          <w:hyperlink w:anchor="_Toc516242232" w:history="1">
             <w:r>
               <w:rPr>
                 <w:rStyle w:val="Hyperlink"/>
@@ -418,7 +418,7 @@
                 <w:rStyle w:val="Hyperlink"/>
                 <w:noProof/>
               </w:rPr>
-              <w:t>Provocări</w:t>
+              <w:t>Obiectivele generale ale lucrării</w:t>
             </w:r>
             <w:r>
               <w:rPr>
@@ -439,7 +439,7 @@
                 <w:noProof/>
                 <w:webHidden/>
               </w:rPr>
-              <w:instrText xml:space="preserve"> PAGEREF _Toc516229319 \h </w:instrText>
+              <w:instrText xml:space="preserve"> PAGEREF _Toc516242232 \h </w:instrText>
             </w:r>
             <w:r>
               <w:rPr>
@@ -483,7 +483,7 @@
               <w:lang w:val="en-US"/>
             </w:rPr>
           </w:pPr>
-          <w:hyperlink w:anchor="_Toc516229320" w:history="1">
+          <w:hyperlink w:anchor="_Toc516242233" w:history="1">
             <w:r>
               <w:rPr>
                 <w:rStyle w:val="Hyperlink"/>
@@ -504,6 +504,264 @@
                 <w:rStyle w:val="Hyperlink"/>
                 <w:noProof/>
               </w:rPr>
+              <w:t>Metodologia folosită</w:t>
+            </w:r>
+            <w:r>
+              <w:rPr>
+                <w:noProof/>
+                <w:webHidden/>
+              </w:rPr>
+              <w:tab/>
+            </w:r>
+            <w:r>
+              <w:rPr>
+                <w:noProof/>
+                <w:webHidden/>
+              </w:rPr>
+              <w:fldChar w:fldCharType="begin"/>
+            </w:r>
+            <w:r>
+              <w:rPr>
+                <w:noProof/>
+                <w:webHidden/>
+              </w:rPr>
+              <w:instrText xml:space="preserve"> PAGEREF _Toc516242233 \h </w:instrText>
+            </w:r>
+            <w:r>
+              <w:rPr>
+                <w:noProof/>
+                <w:webHidden/>
+              </w:rPr>
+            </w:r>
+            <w:r>
+              <w:rPr>
+                <w:noProof/>
+                <w:webHidden/>
+              </w:rPr>
+              <w:fldChar w:fldCharType="separate"/>
+            </w:r>
+            <w:r>
+              <w:rPr>
+                <w:noProof/>
+                <w:webHidden/>
+              </w:rPr>
+              <w:t>3</w:t>
+            </w:r>
+            <w:r>
+              <w:rPr>
+                <w:noProof/>
+                <w:webHidden/>
+              </w:rPr>
+              <w:fldChar w:fldCharType="end"/>
+            </w:r>
+          </w:hyperlink>
+        </w:p>
+        <w:p>
+          <w:pPr>
+            <w:pStyle w:val="TOC3"/>
+            <w:tabs>
+              <w:tab w:val="left" w:pos="1100"/>
+              <w:tab w:val="right" w:leader="dot" w:pos="9062"/>
+            </w:tabs>
+            <w:rPr>
+              <w:rFonts w:eastAsiaTheme="minorEastAsia"/>
+              <w:noProof/>
+              <w:lang w:val="en-US"/>
+            </w:rPr>
+          </w:pPr>
+          <w:hyperlink w:anchor="_Toc516242234" w:history="1">
+            <w:r>
+              <w:rPr>
+                <w:rStyle w:val="Hyperlink"/>
+                <w:noProof/>
+              </w:rPr>
+              <w:t>1.5.</w:t>
+            </w:r>
+            <w:r>
+              <w:rPr>
+                <w:rFonts w:eastAsiaTheme="minorEastAsia"/>
+                <w:noProof/>
+                <w:lang w:val="en-US"/>
+              </w:rPr>
+              <w:tab/>
+            </w:r>
+            <w:r>
+              <w:rPr>
+                <w:rStyle w:val="Hyperlink"/>
+                <w:noProof/>
+              </w:rPr>
+              <w:t>Descrierea sumară a soluției și structura lucrării</w:t>
+            </w:r>
+            <w:r>
+              <w:rPr>
+                <w:noProof/>
+                <w:webHidden/>
+              </w:rPr>
+              <w:tab/>
+            </w:r>
+            <w:r>
+              <w:rPr>
+                <w:noProof/>
+                <w:webHidden/>
+              </w:rPr>
+              <w:fldChar w:fldCharType="begin"/>
+            </w:r>
+            <w:r>
+              <w:rPr>
+                <w:noProof/>
+                <w:webHidden/>
+              </w:rPr>
+              <w:instrText xml:space="preserve"> PAGEREF _Toc516242234 \h </w:instrText>
+            </w:r>
+            <w:r>
+              <w:rPr>
+                <w:noProof/>
+                <w:webHidden/>
+              </w:rPr>
+            </w:r>
+            <w:r>
+              <w:rPr>
+                <w:noProof/>
+                <w:webHidden/>
+              </w:rPr>
+              <w:fldChar w:fldCharType="separate"/>
+            </w:r>
+            <w:r>
+              <w:rPr>
+                <w:noProof/>
+                <w:webHidden/>
+              </w:rPr>
+              <w:t>3</w:t>
+            </w:r>
+            <w:r>
+              <w:rPr>
+                <w:noProof/>
+                <w:webHidden/>
+              </w:rPr>
+              <w:fldChar w:fldCharType="end"/>
+            </w:r>
+          </w:hyperlink>
+        </w:p>
+        <w:p>
+          <w:pPr>
+            <w:pStyle w:val="TOC3"/>
+            <w:tabs>
+              <w:tab w:val="left" w:pos="1100"/>
+              <w:tab w:val="right" w:leader="dot" w:pos="9062"/>
+            </w:tabs>
+            <w:rPr>
+              <w:rFonts w:eastAsiaTheme="minorEastAsia"/>
+              <w:noProof/>
+              <w:lang w:val="en-US"/>
+            </w:rPr>
+          </w:pPr>
+          <w:hyperlink w:anchor="_Toc516242235" w:history="1">
+            <w:r>
+              <w:rPr>
+                <w:rStyle w:val="Hyperlink"/>
+                <w:noProof/>
+              </w:rPr>
+              <w:t>1.6.</w:t>
+            </w:r>
+            <w:r>
+              <w:rPr>
+                <w:rFonts w:eastAsiaTheme="minorEastAsia"/>
+                <w:noProof/>
+                <w:lang w:val="en-US"/>
+              </w:rPr>
+              <w:tab/>
+            </w:r>
+            <w:r>
+              <w:rPr>
+                <w:rStyle w:val="Hyperlink"/>
+                <w:noProof/>
+              </w:rPr>
+              <w:t>Provocări</w:t>
+            </w:r>
+            <w:r>
+              <w:rPr>
+                <w:noProof/>
+                <w:webHidden/>
+              </w:rPr>
+              <w:tab/>
+            </w:r>
+            <w:r>
+              <w:rPr>
+                <w:noProof/>
+                <w:webHidden/>
+              </w:rPr>
+              <w:fldChar w:fldCharType="begin"/>
+            </w:r>
+            <w:r>
+              <w:rPr>
+                <w:noProof/>
+                <w:webHidden/>
+              </w:rPr>
+              <w:instrText xml:space="preserve"> PAGEREF _Toc516242235 \h </w:instrText>
+            </w:r>
+            <w:r>
+              <w:rPr>
+                <w:noProof/>
+                <w:webHidden/>
+              </w:rPr>
+            </w:r>
+            <w:r>
+              <w:rPr>
+                <w:noProof/>
+                <w:webHidden/>
+              </w:rPr>
+              <w:fldChar w:fldCharType="separate"/>
+            </w:r>
+            <w:r>
+              <w:rPr>
+                <w:noProof/>
+                <w:webHidden/>
+              </w:rPr>
+              <w:t>4</w:t>
+            </w:r>
+            <w:r>
+              <w:rPr>
+                <w:noProof/>
+                <w:webHidden/>
+              </w:rPr>
+              <w:fldChar w:fldCharType="end"/>
+            </w:r>
+          </w:hyperlink>
+        </w:p>
+        <w:p>
+          <w:pPr>
+            <w:pStyle w:val="TOC3"/>
+            <w:tabs>
+              <w:tab w:val="left" w:pos="1100"/>
+              <w:tab w:val="right" w:leader="dot" w:pos="9062"/>
+            </w:tabs>
+            <w:rPr>
+              <w:rFonts w:eastAsiaTheme="minorEastAsia"/>
+              <w:noProof/>
+              <w:lang w:val="en-US"/>
+            </w:rPr>
+          </w:pPr>
+          <w:hyperlink w:anchor="_Toc516242236" w:history="1">
+            <w:r>
+              <w:rPr>
+                <w:rStyle w:val="Hyperlink"/>
+                <w:noProof/>
+              </w:rPr>
+              <w:t>1.7.</w:t>
+            </w:r>
+            <w:r>
+              <w:rPr>
+                <w:rFonts w:eastAsiaTheme="minorEastAsia"/>
+                <w:noProof/>
+                <w:lang w:val="en-US"/>
+              </w:rPr>
+              <w:tab/>
+            </w:r>
+            <w:r>
+              <w:rPr>
+                <w:rStyle w:val="Hyperlink"/>
+                <w:noProof/>
+              </w:rPr>
               <w:t>Concluzii</w:t>
             </w:r>
             <w:r>
@@ -525,7 +783,7 @@
                 <w:noProof/>
                 <w:webHidden/>
               </w:rPr>
-              <w:instrText xml:space="preserve"> PAGEREF _Toc516229320 \h </w:instrText>
+              <w:instrText xml:space="preserve"> PAGEREF _Toc516242236 \h </w:instrText>
             </w:r>
             <w:r>
               <w:rPr>
@@ -545,7 +803,7 @@
                 <w:noProof/>
                 <w:webHidden/>
               </w:rPr>
-              <w:t>2</w:t>
+              <w:t>4</w:t>
             </w:r>
             <w:r>
               <w:rPr>
@@ -569,7 +827,7 @@
               <w:lang w:val="en-US"/>
             </w:rPr>
           </w:pPr>
-          <w:hyperlink w:anchor="_Toc516229321" w:history="1">
+          <w:hyperlink w:anchor="_Toc516242237" w:history="1">
             <w:r>
               <w:rPr>
                 <w:rStyle w:val="Hyperlink"/>
@@ -611,7 +869,7 @@
                 <w:noProof/>
                 <w:webHidden/>
               </w:rPr>
-              <w:instrText xml:space="preserve"> PAGEREF _Toc516229321 \h </w:instrText>
+              <w:instrText xml:space="preserve"> PAGEREF _Toc516242237 \h </w:instrText>
             </w:r>
             <w:r>
               <w:rPr>
@@ -631,7 +889,7 @@
                 <w:noProof/>
                 <w:webHidden/>
               </w:rPr>
-              <w:t>3</w:t>
+              <w:t>5</w:t>
             </w:r>
             <w:r>
               <w:rPr>
@@ -655,7 +913,7 @@
               <w:lang w:val="en-US"/>
             </w:rPr>
           </w:pPr>
-          <w:hyperlink w:anchor="_Toc516229322" w:history="1">
+          <w:hyperlink w:anchor="_Toc516242238" w:history="1">
             <w:r>
               <w:rPr>
                 <w:rStyle w:val="Hyperlink"/>
@@ -697,7 +955,7 @@
                 <w:noProof/>
                 <w:webHidden/>
               </w:rPr>
-              <w:instrText xml:space="preserve"> PAGEREF _Toc516229322 \h </w:instrText>
+              <w:instrText xml:space="preserve"> PAGEREF _Toc516242238 \h </w:instrText>
             </w:r>
             <w:r>
               <w:rPr>
@@ -717,7 +975,7 @@
                 <w:noProof/>
                 <w:webHidden/>
               </w:rPr>
-              <w:t>3</w:t>
+              <w:t>5</w:t>
             </w:r>
             <w:r>
               <w:rPr>
@@ -741,7 +999,7 @@
               <w:lang w:val="en-US"/>
             </w:rPr>
           </w:pPr>
-          <w:hyperlink w:anchor="_Toc516229323" w:history="1">
+          <w:hyperlink w:anchor="_Toc516242239" w:history="1">
             <w:r>
               <w:rPr>
                 <w:rStyle w:val="Hyperlink"/>
@@ -783,7 +1041,7 @@
                 <w:noProof/>
                 <w:webHidden/>
               </w:rPr>
-              <w:instrText xml:space="preserve"> PAGEREF _Toc516229323 \h </w:instrText>
+              <w:instrText xml:space="preserve"> PAGEREF _Toc516242239 \h </w:instrText>
             </w:r>
             <w:r>
               <w:rPr>
@@ -803,7 +1061,7 @@
                 <w:noProof/>
                 <w:webHidden/>
               </w:rPr>
-              <w:t>3</w:t>
+              <w:t>5</w:t>
             </w:r>
             <w:r>
               <w:rPr>
@@ -827,7 +1085,7 @@
               <w:lang w:val="en-US"/>
             </w:rPr>
           </w:pPr>
-          <w:hyperlink w:anchor="_Toc516229324" w:history="1">
+          <w:hyperlink w:anchor="_Toc516242240" w:history="1">
             <w:r>
               <w:rPr>
                 <w:rStyle w:val="Hyperlink"/>
@@ -869,7 +1127,7 @@
                 <w:noProof/>
                 <w:webHidden/>
               </w:rPr>
-              <w:instrText xml:space="preserve"> PAGEREF _Toc516229324 \h </w:instrText>
+              <w:instrText xml:space="preserve"> PAGEREF _Toc516242240 \h </w:instrText>
             </w:r>
             <w:r>
               <w:rPr>
@@ -889,7 +1147,7 @@
                 <w:noProof/>
                 <w:webHidden/>
               </w:rPr>
-              <w:t>3</w:t>
+              <w:t>5</w:t>
             </w:r>
             <w:r>
               <w:rPr>
@@ -913,7 +1171,7 @@
               <w:lang w:val="en-US"/>
             </w:rPr>
           </w:pPr>
-          <w:hyperlink w:anchor="_Toc516229325" w:history="1">
+          <w:hyperlink w:anchor="_Toc516242241" w:history="1">
             <w:r>
               <w:rPr>
                 <w:rStyle w:val="Hyperlink"/>
@@ -955,7 +1213,7 @@
                 <w:noProof/>
                 <w:webHidden/>
               </w:rPr>
-              <w:instrText xml:space="preserve"> PAGEREF _Toc516229325 \h </w:instrText>
+              <w:instrText xml:space="preserve"> PAGEREF _Toc516242241 \h </w:instrText>
             </w:r>
             <w:r>
               <w:rPr>
@@ -975,7 +1233,7 @@
                 <w:noProof/>
                 <w:webHidden/>
               </w:rPr>
-              <w:t>4</w:t>
+              <w:t>6</w:t>
             </w:r>
             <w:r>
               <w:rPr>
@@ -999,7 +1257,7 @@
               <w:lang w:val="en-US"/>
             </w:rPr>
           </w:pPr>
-          <w:hyperlink w:anchor="_Toc516229326" w:history="1">
+          <w:hyperlink w:anchor="_Toc516242242" w:history="1">
             <w:r>
               <w:rPr>
                 <w:rStyle w:val="Hyperlink"/>
@@ -1041,7 +1299,7 @@
                 <w:noProof/>
                 <w:webHidden/>
               </w:rPr>
-              <w:instrText xml:space="preserve"> PAGEREF _Toc516229326 \h </w:instrText>
+              <w:instrText xml:space="preserve"> PAGEREF _Toc516242242 \h </w:instrText>
             </w:r>
             <w:r>
               <w:rPr>
@@ -1061,7 +1319,7 @@
                 <w:noProof/>
                 <w:webHidden/>
               </w:rPr>
-              <w:t>5</w:t>
+              <w:t>7</w:t>
             </w:r>
             <w:r>
               <w:rPr>
@@ -1085,7 +1343,7 @@
               <w:lang w:val="en-US"/>
             </w:rPr>
           </w:pPr>
-          <w:hyperlink w:anchor="_Toc516229327" w:history="1">
+          <w:hyperlink w:anchor="_Toc516242243" w:history="1">
             <w:r>
               <w:rPr>
                 <w:rStyle w:val="Hyperlink"/>
@@ -1127,7 +1385,7 @@
                 <w:noProof/>
                 <w:webHidden/>
               </w:rPr>
-              <w:instrText xml:space="preserve"> PAGEREF _Toc516229327 \h </w:instrText>
+              <w:instrText xml:space="preserve"> PAGEREF _Toc516242243 \h </w:instrText>
             </w:r>
             <w:r>
               <w:rPr>
@@ -1147,7 +1405,7 @@
                 <w:noProof/>
                 <w:webHidden/>
               </w:rPr>
-              <w:t>6</w:t>
+              <w:t>8</w:t>
             </w:r>
             <w:r>
               <w:rPr>
@@ -1188,7 +1446,7 @@
       <w:pPr>
         <w:pStyle w:val="LiChapters"/>
       </w:pPr>
-      <w:bookmarkStart w:id="1" w:name="_Toc516229316"/>
+      <w:bookmarkStart w:id="1" w:name="_Toc516242229"/>
       <w:r>
         <w:lastRenderedPageBreak/>
         <w:t>Introducere</w:t>
@@ -1213,7 +1471,7 @@
           <w:numId w:val="2"/>
         </w:numPr>
       </w:pPr>
-      <w:bookmarkStart w:id="2" w:name="_Toc516229317"/>
+      <w:bookmarkStart w:id="2" w:name="_Toc516242230"/>
       <w:r>
         <w:t>Context</w:t>
       </w:r>
@@ -1318,7 +1576,13 @@
         <w:t xml:space="preserve">Mai mult sau mai puțin surprinzător este faptul că </w:t>
       </w:r>
       <w:r>
-        <w:t>studiile arată o performanță sporită în cadrul academic a studenților multilingvi. Datorită supunerii creierului procesului de învățare a unei noi limbi, sunt dezvoltate diverse abilități cognitive. Evident, un avantaj important este modul în care o limbă nouă influențează cultura unei persoane. O limbă nouă resprezintă poarta către cultura respectivă, astfel oferind posibilitatea lărgirii orizontului de înț</w:t>
+        <w:t xml:space="preserve">studiile arată o performanță sporită în cadrul academic a studenților multilingvi. Datorită supunerii creierului procesului de învățare a unei noi limbi, sunt dezvoltate diverse abilități cognitive. Evident, un avantaj important este modul în care o limbă nouă influențează cultura unei persoane. O limbă nouă resprezintă poarta către cultura </w:t>
+      </w:r>
+      <w:r>
+        <w:t>ei</w:t>
+      </w:r>
+      <w:r>
+        <w:t>, astfel oferind posibilitatea lărgirii orizontului de înț</w:t>
       </w:r>
       <w:r>
         <w:t>elegere a culturii și a etniei respective. Fiind deschis unei noi culturi, o persoană poate deveni mult mai flexibilă în modul de gândire, având capacitatea de a vedea lucrurile din diferite puncte de vedere, ceea ce reprezintă o valoare importantă în globalizarea secolului curent. Desigur lista avantajelor poate continua cu multe alte elemente importante cum ar fi: extinderea potențialului în dezvoltarea carierei, consolidarea încrederii în sine, cunoașterea și dezvoltarea personala, etc.</w:t>
@@ -1375,7 +1639,10 @@
         <w:t>Japoneza se numără printre cele mai interesante și utile limbi</w:t>
       </w:r>
       <w:r>
-        <w:t>. d</w:t>
+        <w:t xml:space="preserve">. </w:t>
+      </w:r>
+      <w:r>
+        <w:t>D</w:t>
       </w:r>
       <w:r>
         <w:t>acă anturajul și cultura japoneză nu te-au cucerit încă, putem enumera multe alte avantaje:</w:t>
@@ -1391,6 +1658,7 @@
           <w:ilvl w:val="0"/>
           <w:numId w:val="5"/>
         </w:numPr>
+        <w:ind w:left="1134"/>
       </w:pPr>
       <w:r>
         <w:t>Japonia ocupă locul 2 în economia mondială;</w:t>
@@ -1403,6 +1671,7 @@
           <w:ilvl w:val="0"/>
           <w:numId w:val="5"/>
         </w:numPr>
+        <w:ind w:left="1134"/>
       </w:pPr>
       <w:r>
         <w:lastRenderedPageBreak/>
@@ -1425,6 +1694,7 @@
           <w:ilvl w:val="0"/>
           <w:numId w:val="5"/>
         </w:numPr>
+        <w:ind w:left="1134"/>
       </w:pPr>
       <w:r>
         <w:t>Japonia reprezintă o poartă către cultura și limbile asiatice;</w:t>
@@ -1437,6 +1707,7 @@
           <w:ilvl w:val="0"/>
           <w:numId w:val="5"/>
         </w:numPr>
+        <w:ind w:left="1134"/>
       </w:pPr>
       <w:r>
         <w:t>Japonia reprezintă o poartă pentru tehnologii, fiind creatoarea multor tehnologii renumite. (</w:t>
@@ -1461,6 +1732,7 @@
           <w:ilvl w:val="0"/>
           <w:numId w:val="5"/>
         </w:numPr>
+        <w:ind w:left="1134"/>
       </w:pPr>
       <w:r>
         <w:t>J</w:t>
@@ -1476,11 +1748,42 @@
       <w:r>
         <w:t xml:space="preserve">și multe altele cel puțin la fel de importante. </w:t>
       </w:r>
+      <w:sdt>
+        <w:sdtPr>
+          <w:id w:val="-686668015"/>
+          <w:citation/>
+        </w:sdtPr>
+        <w:sdtContent>
+          <w:r>
+            <w:fldChar w:fldCharType="begin"/>
+          </w:r>
+          <w:r>
+            <w:rPr>
+              <w:lang w:val="en-US"/>
+            </w:rPr>
+            <w:instrText xml:space="preserve"> CITATION Lar18 \l 1033 </w:instrText>
+          </w:r>
+          <w:r>
+            <w:fldChar w:fldCharType="separate"/>
+          </w:r>
+          <w:r>
+            <w:rPr>
+              <w:noProof/>
+              <w:lang w:val="en-US"/>
+            </w:rPr>
+            <w:t>[2]</w:t>
+          </w:r>
+          <w:r>
+            <w:fldChar w:fldCharType="end"/>
+          </w:r>
+        </w:sdtContent>
+      </w:sdt>
     </w:p>
     <w:p>
       <w:pPr>
         <w:pStyle w:val="LiTextNormal"/>
       </w:pPr>
+      <w:bookmarkStart w:id="3" w:name="_GoBack"/>
     </w:p>
     <w:p>
       <w:pPr>
@@ -1490,11 +1793,12 @@
           <w:numId w:val="2"/>
         </w:numPr>
       </w:pPr>
-      <w:bookmarkStart w:id="3" w:name="_Toc516229318"/>
+      <w:bookmarkStart w:id="4" w:name="_Toc516242231"/>
+      <w:bookmarkEnd w:id="3"/>
       <w:r>
         <w:t>Motivație</w:t>
       </w:r>
-      <w:bookmarkEnd w:id="3"/>
+      <w:bookmarkEnd w:id="4"/>
     </w:p>
     <w:p>
       <w:pPr>
@@ -1520,7 +1824,7 @@
         <w:pStyle w:val="LiTextNormal"/>
       </w:pPr>
       <w:r>
-        <w:t>Astfel, scopul aplicației Foxy constă în eficientizarea și facilitarea procesului de învățare a limbii japoneze. Fiind printre pasionații de limbă și cultură japoneză am constatat de multe ori că nu există aplicații/platforme pentru limba japoneză, care să structureze într-un mod eficient toată informația (vocabularul, gramatica și citirea) astfel încât să ofere utilizatorului senzația de control asupra tuturor noțiunilor învățate, ci nu doar o impresie superficială, fără conexiuni logice asupra termenilor. Avantajul de bază al acestei aplicații constă în utilizarea unui sistem spațiat de repetiție, folosit nu doar pentru vocabular, ci și pentru elemente de gramatică și citire. Acest sistem constă în memorarea unei cantități mari de informație prin coordonarea și creșterea intervalelor de timp dintre memorarea elementelor. Prototipul aplicației conține și un parser OCR (optical recognition character) pentru a permite utilizatorului să exerseze scrierea (de mână) a caracterelor sau căutarea simplă și eficientă a caracterelor rar întâlnite și necunoscute.</w:t>
+        <w:t>Astfel, scopul aplicației Foxy constă în eficientizarea și facilitarea procesului de învățare a limbii japoneze. Fiind printre pasionații de limbă și cultură japoneză am constatat de multe ori că nu există aplicații/platforme pentru limba japoneză, care să structureze într-un mod eficient toată informația (vocabularul, gramatica și citirea) astfel încât să ofere utilizatorului senzația de control asupra tuturor noțiunilor învățate, ci nu doar o impresie superficială, fără conexiuni logice asupra termenilor. Avantajul de bază al acestei aplicații constă în utilizarea unui sistem spațiat de repetiție, folosit pentru vocabular. Acest sistem constă în memorarea unei cantități mari de informație prin coordonarea și creșterea intervalelor de timp dintre memorarea elementelor. Prototipul aplicației conține și un parser OCR (optical recognition character) pentru a permite utilizatorului să exerseze scrierea (de mână) a caracterelor sau căutarea simplă și eficientă a caracterelor rar întâlnite și necunoscute.</w:t>
       </w:r>
     </w:p>
     <w:p>
@@ -1541,21 +1845,23 @@
           <w:numId w:val="2"/>
         </w:numPr>
       </w:pPr>
+      <w:bookmarkStart w:id="5" w:name="_Toc516242232"/>
+      <w:r>
+        <w:t>Obiectivele generale ale lucrării</w:t>
+      </w:r>
+      <w:bookmarkEnd w:id="5"/>
+    </w:p>
+    <w:p>
+      <w:pPr>
+        <w:pStyle w:val="LiTextNormal"/>
+      </w:pPr>
+    </w:p>
+    <w:p>
+      <w:pPr>
+        <w:pStyle w:val="LiTextNormal"/>
+      </w:pPr>
       <w:r>
         <w:lastRenderedPageBreak/>
-        <w:t>Obiectivele generale ale lucrării</w:t>
-      </w:r>
-    </w:p>
-    <w:p>
-      <w:pPr>
-        <w:pStyle w:val="LiTextNormal"/>
-      </w:pPr>
-    </w:p>
-    <w:p>
-      <w:pPr>
-        <w:pStyle w:val="LiTextNormal"/>
-      </w:pPr>
-      <w:r>
         <w:t xml:space="preserve">Foxy este o aplicație web pentru învățarea limbii japoneze, care are ca scop pregătirea utilizatorului </w:t>
       </w:r>
       <w:r>
@@ -1584,9 +1890,11 @@
           <w:numId w:val="2"/>
         </w:numPr>
       </w:pPr>
+      <w:bookmarkStart w:id="6" w:name="_Toc516242233"/>
       <w:r>
         <w:t>Metodologia folosită</w:t>
       </w:r>
+      <w:bookmarkEnd w:id="6"/>
     </w:p>
     <w:p>
       <w:pPr>
@@ -1614,6 +1922,7 @@
           <w:numId w:val="2"/>
         </w:numPr>
       </w:pPr>
+      <w:bookmarkStart w:id="7" w:name="_Toc516242234"/>
       <w:r>
         <w:t>D</w:t>
       </w:r>
@@ -1623,6 +1932,7 @@
       <w:r>
         <w:t xml:space="preserve"> soluției și structura lucrării</w:t>
       </w:r>
+      <w:bookmarkEnd w:id="7"/>
     </w:p>
     <w:p>
       <w:pPr>
@@ -1641,8 +1951,6 @@
       <w:pPr>
         <w:pStyle w:val="LiTextNormal"/>
       </w:pPr>
-      <w:bookmarkStart w:id="4" w:name="_GoBack"/>
-      <w:bookmarkEnd w:id="4"/>
     </w:p>
     <w:p>
       <w:pPr>
@@ -1658,11 +1966,11 @@
           <w:numId w:val="2"/>
         </w:numPr>
       </w:pPr>
-      <w:bookmarkStart w:id="5" w:name="_Toc516229319"/>
+      <w:bookmarkStart w:id="8" w:name="_Toc516242235"/>
       <w:r>
         <w:t>Provocări</w:t>
       </w:r>
-      <w:bookmarkEnd w:id="5"/>
+      <w:bookmarkEnd w:id="8"/>
     </w:p>
     <w:p>
       <w:pPr>
@@ -1672,11 +1980,11 @@
           <w:numId w:val="2"/>
         </w:numPr>
       </w:pPr>
-      <w:bookmarkStart w:id="6" w:name="_Toc516229320"/>
+      <w:bookmarkStart w:id="9" w:name="_Toc516242236"/>
       <w:r>
         <w:t>Concluzii</w:t>
       </w:r>
-      <w:bookmarkEnd w:id="6"/>
+      <w:bookmarkEnd w:id="9"/>
     </w:p>
     <w:p>
       <w:pPr>
@@ -1703,12 +2011,12 @@
       <w:pPr>
         <w:pStyle w:val="LiChapters"/>
       </w:pPr>
-      <w:bookmarkStart w:id="7" w:name="_Toc516229321"/>
+      <w:bookmarkStart w:id="10" w:name="_Toc516242237"/>
       <w:r>
         <w:lastRenderedPageBreak/>
         <w:t>Structura și functionaitate a aplicatiei</w:t>
       </w:r>
-      <w:bookmarkEnd w:id="7"/>
+      <w:bookmarkEnd w:id="10"/>
     </w:p>
     <w:p>
       <w:pPr>
@@ -1728,11 +2036,11 @@
           <w:numId w:val="2"/>
         </w:numPr>
       </w:pPr>
-      <w:bookmarkStart w:id="8" w:name="_Toc516229322"/>
+      <w:bookmarkStart w:id="11" w:name="_Toc516242238"/>
       <w:r>
         <w:t>Structura generala</w:t>
       </w:r>
-      <w:bookmarkEnd w:id="8"/>
+      <w:bookmarkEnd w:id="11"/>
     </w:p>
     <w:p>
       <w:pPr>
@@ -1775,11 +2083,11 @@
           <w:numId w:val="2"/>
         </w:numPr>
       </w:pPr>
-      <w:bookmarkStart w:id="9" w:name="_Toc516229323"/>
+      <w:bookmarkStart w:id="12" w:name="_Toc516242239"/>
       <w:r>
         <w:t>Sistemul spatiat de repetitie(SRS)</w:t>
       </w:r>
-      <w:bookmarkEnd w:id="9"/>
+      <w:bookmarkEnd w:id="12"/>
     </w:p>
     <w:p>
       <w:pPr>
@@ -1794,14 +2102,14 @@
           <w:numId w:val="2"/>
         </w:numPr>
       </w:pPr>
-      <w:bookmarkStart w:id="10" w:name="_Toc516229324"/>
+      <w:bookmarkStart w:id="13" w:name="_Toc516242240"/>
       <w:r>
         <w:t>S</w:t>
       </w:r>
       <w:r>
         <w:t>cop si utilitate</w:t>
       </w:r>
-      <w:bookmarkEnd w:id="10"/>
+      <w:bookmarkEnd w:id="13"/>
     </w:p>
     <w:p>
       <w:pPr>
@@ -1824,12 +2132,12 @@
       <w:pPr>
         <w:pStyle w:val="LiChapters"/>
       </w:pPr>
-      <w:bookmarkStart w:id="11" w:name="_Toc516229325"/>
+      <w:bookmarkStart w:id="14" w:name="_Toc516242241"/>
       <w:r>
         <w:lastRenderedPageBreak/>
         <w:t>Back End development</w:t>
       </w:r>
-      <w:bookmarkEnd w:id="11"/>
+      <w:bookmarkEnd w:id="14"/>
     </w:p>
     <w:p>
       <w:pPr>
@@ -1857,11 +2165,11 @@
       <w:pPr>
         <w:pStyle w:val="LiChapters"/>
       </w:pPr>
-      <w:bookmarkStart w:id="12" w:name="_Toc516229326"/>
+      <w:bookmarkStart w:id="15" w:name="_Toc516242242"/>
       <w:r>
         <w:t>Front End development</w:t>
       </w:r>
-      <w:bookmarkEnd w:id="12"/>
+      <w:bookmarkEnd w:id="15"/>
     </w:p>
     <w:p>
       <w:pPr>
@@ -1880,12 +2188,12 @@
       <w:pPr>
         <w:pStyle w:val="LiChapters"/>
       </w:pPr>
-      <w:bookmarkStart w:id="13" w:name="_Toc516229327"/>
+      <w:bookmarkStart w:id="16" w:name="_Toc516242243"/>
       <w:r>
         <w:lastRenderedPageBreak/>
         <w:t>Bibliografie</w:t>
       </w:r>
-      <w:bookmarkEnd w:id="13"/>
+      <w:bookmarkEnd w:id="16"/>
     </w:p>
     <w:sdt>
       <w:sdtPr>
@@ -1950,7 +2258,7 @@
               </w:tblGrid>
               <w:tr>
                 <w:trPr>
-                  <w:divId w:val="2056540542"/>
+                  <w:divId w:val="1401975373"/>
                   <w:tblCellSpacing w:w="15" w:type="dxa"/>
                 </w:trPr>
                 <w:tc>
@@ -1996,10 +2304,56 @@
                   </w:p>
                 </w:tc>
               </w:tr>
+              <w:tr>
+                <w:trPr>
+                  <w:divId w:val="1401975373"/>
+                  <w:tblCellSpacing w:w="15" w:type="dxa"/>
+                </w:trPr>
+                <w:tc>
+                  <w:tcPr>
+                    <w:tcW w:w="50" w:type="pct"/>
+                    <w:hideMark/>
+                  </w:tcPr>
+                  <w:p>
+                    <w:pPr>
+                      <w:pStyle w:val="Bibliography"/>
+                      <w:rPr>
+                        <w:noProof/>
+                      </w:rPr>
+                    </w:pPr>
+                    <w:r>
+                      <w:rPr>
+                        <w:noProof/>
+                      </w:rPr>
+                      <w:t xml:space="preserve">[2] </w:t>
+                    </w:r>
+                  </w:p>
+                </w:tc>
+                <w:tc>
+                  <w:tcPr>
+                    <w:tcW w:w="0" w:type="auto"/>
+                    <w:hideMark/>
+                  </w:tcPr>
+                  <w:p>
+                    <w:pPr>
+                      <w:pStyle w:val="Bibliography"/>
+                      <w:rPr>
+                        <w:noProof/>
+                      </w:rPr>
+                    </w:pPr>
+                    <w:r>
+                      <w:rPr>
+                        <w:noProof/>
+                      </w:rPr>
+                      <w:t>L. Neuman, „Why study Japanese? Here are 8 reasons to start with!,” 21 1 2018. [Interactiv]. Available: https://gogonihon.com/en/blog/why-study-japanese/. [Accesat 10 5 2018].</w:t>
+                    </w:r>
+                  </w:p>
+                </w:tc>
+              </w:tr>
             </w:tbl>
             <w:p>
               <w:pPr>
-                <w:divId w:val="2056540542"/>
+                <w:divId w:val="1401975373"/>
                 <w:rPr>
                   <w:rFonts w:eastAsia="Times New Roman"/>
                   <w:noProof/>
@@ -2031,9 +2385,12 @@
       </w:pPr>
     </w:p>
     <w:sectPr>
+      <w:footerReference w:type="default" r:id="rId8"/>
       <w:pgSz w:w="11907" w:h="16840" w:code="9"/>
       <w:pgMar w:top="1134" w:right="1134" w:bottom="1134" w:left="1701" w:header="720" w:footer="720" w:gutter="0"/>
+      <w:pgNumType w:start="0"/>
       <w:cols w:space="720"/>
+      <w:titlePg/>
       <w:docGrid w:linePitch="360"/>
     </w:sectPr>
   </w:body>
@@ -2063,6 +2420,59 @@
     </w:p>
   </w:endnote>
 </w:endnotes>
+</file>
+
+<file path=word/footer1.xml><?xml version="1.0" encoding="utf-8"?>
+<w:ftr xmlns:wpc="http://schemas.microsoft.com/office/word/2010/wordprocessingCanvas" xmlns:mc="http://schemas.openxmlformats.org/markup-compatibility/2006" xmlns:o="urn:schemas-microsoft-com:office:office" xmlns:r="http://schemas.openxmlformats.org/officeDocument/2006/relationships" xmlns:m="http://schemas.openxmlformats.org/officeDocument/2006/math" xmlns:v="urn:schemas-microsoft-com:vml" xmlns:wp14="http://schemas.microsoft.com/office/word/2010/wordprocessingDrawing" xmlns:wp="http://schemas.openxmlformats.org/drawingml/2006/wordprocessingDrawing" xmlns:w10="urn:schemas-microsoft-com:office:word" xmlns:w="http://schemas.openxmlformats.org/wordprocessingml/2006/main" xmlns:w14="http://schemas.microsoft.com/office/word/2010/wordml" xmlns:w15="http://schemas.microsoft.com/office/word/2012/wordml" xmlns:wpg="http://schemas.microsoft.com/office/word/2010/wordprocessingGroup" xmlns:wpi="http://schemas.microsoft.com/office/word/2010/wordprocessingInk" xmlns:wne="http://schemas.microsoft.com/office/word/2006/wordml" xmlns:wps="http://schemas.microsoft.com/office/word/2010/wordprocessingShape" mc:Ignorable="w14 w15 wp14">
+  <w:sdt>
+    <w:sdtPr>
+      <w:id w:val="1203285151"/>
+      <w:docPartObj>
+        <w:docPartGallery w:val="Page Numbers (Bottom of Page)"/>
+        <w:docPartUnique/>
+      </w:docPartObj>
+    </w:sdtPr>
+    <w:sdtEndPr>
+      <w:rPr>
+        <w:noProof/>
+      </w:rPr>
+    </w:sdtEndPr>
+    <w:sdtContent>
+      <w:p>
+        <w:pPr>
+          <w:pStyle w:val="Footer"/>
+          <w:jc w:val="right"/>
+        </w:pPr>
+        <w:r>
+          <w:fldChar w:fldCharType="begin"/>
+        </w:r>
+        <w:r>
+          <w:instrText xml:space="preserve"> PAGE   \* MERGEFORMAT </w:instrText>
+        </w:r>
+        <w:r>
+          <w:fldChar w:fldCharType="separate"/>
+        </w:r>
+        <w:r>
+          <w:rPr>
+            <w:noProof/>
+          </w:rPr>
+          <w:t>2</w:t>
+        </w:r>
+        <w:r>
+          <w:rPr>
+            <w:noProof/>
+          </w:rPr>
+          <w:fldChar w:fldCharType="end"/>
+        </w:r>
+      </w:p>
+    </w:sdtContent>
+  </w:sdt>
+  <w:p>
+    <w:pPr>
+      <w:pStyle w:val="Footer"/>
+    </w:pPr>
+  </w:p>
+</w:ftr>
 </file>
 
 <file path=word/footnotes.xml><?xml version="1.0" encoding="utf-8"?>
@@ -2528,7 +2938,7 @@
   <w:abstractNum w:abstractNumId="3">
     <w:nsid w:val="6B84661C"/>
     <w:multiLevelType w:val="hybridMultilevel"/>
-    <w:tmpl w:val="30521D72"/>
+    <w:tmpl w:val="E49CF528"/>
     <w:lvl w:ilvl="0" w:tplc="04090001">
       <w:start w:val="1"/>
       <w:numFmt w:val="bullet"/>
@@ -3688,6 +4098,56 @@
     <w:unhideWhenUsed/>
     <w:rsid w:val="00011D2F"/>
   </w:style>
+  <w:style w:type="paragraph" w:styleId="Header">
+    <w:name w:val="header"/>
+    <w:basedOn w:val="Normal"/>
+    <w:link w:val="HeaderChar"/>
+    <w:uiPriority w:val="99"/>
+    <w:unhideWhenUsed/>
+    <w:rsid w:val="00753F88"/>
+    <w:pPr>
+      <w:tabs>
+        <w:tab w:val="center" w:pos="4680"/>
+        <w:tab w:val="right" w:pos="9360"/>
+      </w:tabs>
+      <w:spacing w:after="0" w:line="240" w:lineRule="auto"/>
+    </w:pPr>
+  </w:style>
+  <w:style w:type="character" w:customStyle="1" w:styleId="HeaderChar">
+    <w:name w:val="Header Char"/>
+    <w:basedOn w:val="DefaultParagraphFont"/>
+    <w:link w:val="Header"/>
+    <w:uiPriority w:val="99"/>
+    <w:rsid w:val="00753F88"/>
+    <w:rPr>
+      <w:lang w:val="ro-RO"/>
+    </w:rPr>
+  </w:style>
+  <w:style w:type="paragraph" w:styleId="Footer">
+    <w:name w:val="footer"/>
+    <w:basedOn w:val="Normal"/>
+    <w:link w:val="FooterChar"/>
+    <w:uiPriority w:val="99"/>
+    <w:unhideWhenUsed/>
+    <w:rsid w:val="00753F88"/>
+    <w:pPr>
+      <w:tabs>
+        <w:tab w:val="center" w:pos="4680"/>
+        <w:tab w:val="right" w:pos="9360"/>
+      </w:tabs>
+      <w:spacing w:after="0" w:line="240" w:lineRule="auto"/>
+    </w:pPr>
+  </w:style>
+  <w:style w:type="character" w:customStyle="1" w:styleId="FooterChar">
+    <w:name w:val="Footer Char"/>
+    <w:basedOn w:val="DefaultParagraphFont"/>
+    <w:link w:val="Footer"/>
+    <w:uiPriority w:val="99"/>
+    <w:rsid w:val="00753F88"/>
+    <w:rPr>
+      <w:lang w:val="ro-RO"/>
+    </w:rPr>
+  </w:style>
 </w:styles>
 </file>
 
@@ -3978,11 +4438,35 @@
     <b:URL>https://examinedexistence.com/12-benefits-of-learning-a-foreign-language-2/</b:URL>
     <b:RefOrder>1</b:RefOrder>
   </b:Source>
+  <b:Source>
+    <b:Tag>Lar18</b:Tag>
+    <b:SourceType>InternetSite</b:SourceType>
+    <b:Guid>{E2F6C2EA-5846-484C-958A-306159591278}</b:Guid>
+    <b:Author>
+      <b:Author>
+        <b:NameList>
+          <b:Person>
+            <b:Last>Neuman</b:Last>
+            <b:First>Lara</b:First>
+          </b:Person>
+        </b:NameList>
+      </b:Author>
+    </b:Author>
+    <b:Title>Why study Japanese? Here are 8 reasons to start with!</b:Title>
+    <b:Year>2018</b:Year>
+    <b:Month>1</b:Month>
+    <b:Day>21</b:Day>
+    <b:YearAccessed>2018</b:YearAccessed>
+    <b:MonthAccessed>5</b:MonthAccessed>
+    <b:DayAccessed>10</b:DayAccessed>
+    <b:URL>https://gogonihon.com/en/blog/why-study-japanese/</b:URL>
+    <b:RefOrder>2</b:RefOrder>
+  </b:Source>
 </b:Sources>
 </file>
 
 <file path=customXml/itemProps1.xml><?xml version="1.0" encoding="utf-8"?>
-<ds:datastoreItem xmlns:ds="http://schemas.openxmlformats.org/officeDocument/2006/customXml" ds:itemID="{902DFC5B-517E-4F3A-8C9F-A63E5212D253}">
+<ds:datastoreItem xmlns:ds="http://schemas.openxmlformats.org/officeDocument/2006/customXml" ds:itemID="{76EDF945-8471-4174-9A4F-3174FB8A911B}">
   <ds:schemaRefs>
     <ds:schemaRef ds:uri="http://schemas.openxmlformats.org/officeDocument/2006/bibliography"/>
   </ds:schemaRefs>

</xml_diff>